<commit_message>
data moved off of local storage onto a json server
</commit_message>
<xml_diff>
--- a/Project Details/Online Exam/Online Exam Report.docx
+++ b/Project Details/Online Exam/Online Exam Report.docx
@@ -87,12 +87,18 @@
     </w:p>
     <w:p>
       <w:r>
-        <w:t>NOTE: For some reason when using http server refreshing the page makes the webpage blank. This also happens when a button refreshes the page such as add task. The task does get added and will appear navigating from 127.0.0.1:8080</w:t>
-      </w:r>
-    </w:p>
-    <w:p>
-      <w:r>
-        <w:t>This error does not happen with ng serve, only with http-server</w:t>
+        <w:t>“json-server questions.json” command inside project folder to start json server @ localhost:3000/questions</w:t>
+      </w:r>
+    </w:p>
+    <w:p>
+      <w:r>
+        <w:t xml:space="preserve">NOTE: For some reason when using http server </w:t>
+      </w:r>
+      <w:r>
+        <w:t>the routing will not work properly</w:t>
+      </w:r>
+      <w:r>
+        <w:t>. This error does not happen with ng serve, only with http-server</w:t>
       </w:r>
     </w:p>
     <w:p>
@@ -115,16 +121,11 @@
           <w:numId w:val="1"/>
         </w:numPr>
       </w:pPr>
-      <w:proofErr w:type="spellStart"/>
       <w:r>
         <w:t>Home</w:t>
       </w:r>
       <w:r>
-        <w:t>Component</w:t>
-      </w:r>
-      <w:proofErr w:type="spellEnd"/>
-      <w:r>
-        <w:t xml:space="preserve"> – </w:t>
+        <w:t xml:space="preserve">Component – </w:t>
       </w:r>
       <w:r>
         <w:t>This is the homepage that lets the user go to the add questions page and the start quiz page.</w:t>
@@ -138,16 +139,11 @@
           <w:numId w:val="1"/>
         </w:numPr>
       </w:pPr>
-      <w:proofErr w:type="spellStart"/>
       <w:r>
         <w:t>Question</w:t>
       </w:r>
       <w:r>
-        <w:t>Component</w:t>
-      </w:r>
-      <w:proofErr w:type="spellEnd"/>
-      <w:r>
-        <w:t xml:space="preserve"> – </w:t>
+        <w:t xml:space="preserve">Component – </w:t>
       </w:r>
       <w:r>
         <w:t>Component that allows user to add questions and 4 multiple choice answers and the correct answer.</w:t>
@@ -161,19 +157,32 @@
           <w:numId w:val="1"/>
         </w:numPr>
       </w:pPr>
-      <w:proofErr w:type="spellStart"/>
       <w:r>
         <w:t>Quiz</w:t>
       </w:r>
       <w:r>
-        <w:t>Component</w:t>
-      </w:r>
-      <w:proofErr w:type="spellEnd"/>
-      <w:r>
-        <w:t xml:space="preserve"> – Component </w:t>
+        <w:t xml:space="preserve">Component – Component </w:t>
       </w:r>
       <w:r>
         <w:t>that lets users take the quiz with all the questions added. The quiz will grade and return the results of the user’s answer and the correct answer. Quiz results &gt;= 70% are considered passing.</w:t>
+      </w:r>
+    </w:p>
+    <w:p>
+      <w:pPr>
+        <w:pStyle w:val="ListParagraph"/>
+        <w:numPr>
+          <w:ilvl w:val="0"/>
+          <w:numId w:val="1"/>
+        </w:numPr>
+      </w:pPr>
+      <w:r>
+        <w:t xml:space="preserve">Question information is stored on a json server in questions.json located in </w:t>
+      </w:r>
+      <w:r>
+        <w:t>/Online Exam</w:t>
+      </w:r>
+      <w:r>
+        <w:t>/online-exam/</w:t>
       </w:r>
     </w:p>
     <w:p>

</xml_diff>